<commit_message>
Update Precedence network diagram
</commit_message>
<xml_diff>
--- a/Document/Precedence Network Diagram.docx
+++ b/Document/Precedence Network Diagram.docx
@@ -1127,7 +1127,7 @@
     <w:tbl>
       <w:tblPr>
         <w:tblStyle w:val="TableGrid"/>
-        <w:tblpPr w:leftFromText="180" w:rightFromText="180" w:vertAnchor="text" w:horzAnchor="page" w:tblpX="10081" w:tblpY="1053"/>
+        <w:tblpPr w:leftFromText="180" w:rightFromText="180" w:vertAnchor="text" w:horzAnchor="page" w:tblpX="9961" w:tblpY="1488"/>
         <w:tblW w:w="0" w:type="auto"/>
         <w:tblLook w:val="04A0" w:firstRow="1" w:lastRow="0" w:firstColumn="1" w:lastColumn="0" w:noHBand="0" w:noVBand="1"/>
       </w:tblPr>
@@ -1662,6 +1662,148 @@
       </w:pPr>
       <w:bookmarkStart w:id="0" w:name="_GoBack"/>
       <w:bookmarkEnd w:id="0"/>
+      <w:r>
+        <w:rPr>
+          <w:noProof/>
+        </w:rPr>
+        <mc:AlternateContent>
+          <mc:Choice Requires="wps">
+            <w:drawing>
+              <wp:anchor distT="0" distB="0" distL="114300" distR="114300" simplePos="0" relativeHeight="251699200" behindDoc="0" locked="0" layoutInCell="1" allowOverlap="1">
+                <wp:simplePos x="0" y="0"/>
+                <wp:positionH relativeFrom="column">
+                  <wp:posOffset>4524375</wp:posOffset>
+                </wp:positionH>
+                <wp:positionV relativeFrom="paragraph">
+                  <wp:posOffset>1315085</wp:posOffset>
+                </wp:positionV>
+                <wp:extent cx="1238250" cy="1562100"/>
+                <wp:effectExtent l="38100" t="0" r="19050" b="57150"/>
+                <wp:wrapNone/>
+                <wp:docPr id="10" name="Straight Arrow Connector 10"/>
+                <wp:cNvGraphicFramePr/>
+                <a:graphic xmlns:a="http://schemas.openxmlformats.org/drawingml/2006/main">
+                  <a:graphicData uri="http://schemas.microsoft.com/office/word/2010/wordprocessingShape">
+                    <wps:wsp>
+                      <wps:cNvCnPr/>
+                      <wps:spPr>
+                        <a:xfrm flipH="1">
+                          <a:off x="0" y="0"/>
+                          <a:ext cx="1238250" cy="1562100"/>
+                        </a:xfrm>
+                        <a:prstGeom prst="straightConnector1">
+                          <a:avLst/>
+                        </a:prstGeom>
+                        <a:ln>
+                          <a:tailEnd type="triangle"/>
+                        </a:ln>
+                      </wps:spPr>
+                      <wps:style>
+                        <a:lnRef idx="1">
+                          <a:schemeClr val="accent1"/>
+                        </a:lnRef>
+                        <a:fillRef idx="0">
+                          <a:schemeClr val="accent1"/>
+                        </a:fillRef>
+                        <a:effectRef idx="0">
+                          <a:schemeClr val="accent1"/>
+                        </a:effectRef>
+                        <a:fontRef idx="minor">
+                          <a:schemeClr val="tx1"/>
+                        </a:fontRef>
+                      </wps:style>
+                      <wps:bodyPr/>
+                    </wps:wsp>
+                  </a:graphicData>
+                </a:graphic>
+              </wp:anchor>
+            </w:drawing>
+          </mc:Choice>
+          <mc:Fallback>
+            <w:pict>
+              <v:shapetype w14:anchorId="3B77B6D9" id="_x0000_t32" coordsize="21600,21600" o:spt="32" o:oned="t" path="m,l21600,21600e" filled="f">
+                <v:path arrowok="t" fillok="f" o:connecttype="none"/>
+                <o:lock v:ext="edit" shapetype="t"/>
+              </v:shapetype>
+              <v:shape id="Straight Arrow Connector 10" o:spid="_x0000_s1026" type="#_x0000_t32" style="position:absolute;margin-left:356.25pt;margin-top:103.55pt;width:97.5pt;height:123pt;flip:x;z-index:251699200;visibility:visible;mso-wrap-style:square;mso-wrap-distance-left:9pt;mso-wrap-distance-top:0;mso-wrap-distance-right:9pt;mso-wrap-distance-bottom:0;mso-position-horizontal:absolute;mso-position-horizontal-relative:text;mso-position-vertical:absolute;mso-position-vertical-relative:text" o:gfxdata="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" strokecolor="#5b9bd5 [3204]" strokeweight=".5pt">
+                <v:stroke endarrow="block" joinstyle="miter"/>
+              </v:shape>
+            </w:pict>
+          </mc:Fallback>
+        </mc:AlternateContent>
+      </w:r>
+      <w:r>
+        <w:rPr>
+          <w:noProof/>
+        </w:rPr>
+        <mc:AlternateContent>
+          <mc:Choice Requires="wps">
+            <w:drawing>
+              <wp:anchor distT="0" distB="0" distL="114300" distR="114300" simplePos="0" relativeHeight="251684864" behindDoc="0" locked="0" layoutInCell="1" allowOverlap="1" wp14:anchorId="23DC3165" wp14:editId="515FBA18">
+                <wp:simplePos x="0" y="0"/>
+                <wp:positionH relativeFrom="column">
+                  <wp:posOffset>4505325</wp:posOffset>
+                </wp:positionH>
+                <wp:positionV relativeFrom="paragraph">
+                  <wp:posOffset>1097915</wp:posOffset>
+                </wp:positionV>
+                <wp:extent cx="933450" cy="45719"/>
+                <wp:effectExtent l="0" t="57150" r="19050" b="50165"/>
+                <wp:wrapNone/>
+                <wp:docPr id="19" name="Straight Arrow Connector 19"/>
+                <wp:cNvGraphicFramePr/>
+                <a:graphic xmlns:a="http://schemas.openxmlformats.org/drawingml/2006/main">
+                  <a:graphicData uri="http://schemas.microsoft.com/office/word/2010/wordprocessingShape">
+                    <wps:wsp>
+                      <wps:cNvCnPr/>
+                      <wps:spPr>
+                        <a:xfrm flipV="1">
+                          <a:off x="0" y="0"/>
+                          <a:ext cx="933450" cy="45719"/>
+                        </a:xfrm>
+                        <a:prstGeom prst="straightConnector1">
+                          <a:avLst/>
+                        </a:prstGeom>
+                        <a:ln>
+                          <a:tailEnd type="triangle"/>
+                        </a:ln>
+                      </wps:spPr>
+                      <wps:style>
+                        <a:lnRef idx="1">
+                          <a:schemeClr val="accent1"/>
+                        </a:lnRef>
+                        <a:fillRef idx="0">
+                          <a:schemeClr val="accent1"/>
+                        </a:fillRef>
+                        <a:effectRef idx="0">
+                          <a:schemeClr val="accent1"/>
+                        </a:effectRef>
+                        <a:fontRef idx="minor">
+                          <a:schemeClr val="tx1"/>
+                        </a:fontRef>
+                      </wps:style>
+                      <wps:bodyPr/>
+                    </wps:wsp>
+                  </a:graphicData>
+                </a:graphic>
+                <wp14:sizeRelH relativeFrom="margin">
+                  <wp14:pctWidth>0</wp14:pctWidth>
+                </wp14:sizeRelH>
+                <wp14:sizeRelV relativeFrom="margin">
+                  <wp14:pctHeight>0</wp14:pctHeight>
+                </wp14:sizeRelV>
+              </wp:anchor>
+            </w:drawing>
+          </mc:Choice>
+          <mc:Fallback>
+            <w:pict>
+              <v:shape w14:anchorId="5166E46C" id="Straight Arrow Connector 19" o:spid="_x0000_s1026" type="#_x0000_t32" style="position:absolute;margin-left:354.75pt;margin-top:86.45pt;width:73.5pt;height:3.6pt;flip:y;z-index:251684864;visibility:visible;mso-wrap-style:square;mso-width-percent:0;mso-height-percent:0;mso-wrap-distance-left:9pt;mso-wrap-distance-top:0;mso-wrap-distance-right:9pt;mso-wrap-distance-bottom:0;mso-position-horizontal:absolute;mso-position-horizontal-relative:text;mso-position-vertical:absolute;mso-position-vertical-relative:text;mso-width-percent:0;mso-height-percent:0;mso-width-relative:margin;mso-height-relative:margin" o:gfxdata="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" strokecolor="#5b9bd5 [3204]" strokeweight=".5pt">
+                <v:stroke endarrow="block" joinstyle="miter"/>
+              </v:shape>
+            </w:pict>
+          </mc:Fallback>
+        </mc:AlternateContent>
+      </w:r>
       <w:r>
         <w:rPr>
           <w:noProof/>
@@ -2206,79 +2348,7 @@
           </mc:Choice>
           <mc:Fallback>
             <w:pict>
-              <v:shape w14:anchorId="773544CA" id="Straight Arrow Connector 23" o:spid="_x0000_s1026" type="#_x0000_t32" style="position:absolute;margin-left:323.25pt;margin-top:192.8pt;width:27pt;height:35.25pt;z-index:251691008;visibility:visible;mso-wrap-style:square;mso-wrap-distance-left:9pt;mso-wrap-distance-top:0;mso-wrap-distance-right:9pt;mso-wrap-distance-bottom:0;mso-position-horizontal:absolute;mso-position-horizontal-relative:text;mso-position-vertical:absolute;mso-position-vertical-relative:text" o:gfxdata="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" strokecolor="#5b9bd5 [3204]" strokeweight=".5pt">
-                <v:stroke endarrow="block" joinstyle="miter"/>
-              </v:shape>
-            </w:pict>
-          </mc:Fallback>
-        </mc:AlternateContent>
-      </w:r>
-      <w:r>
-        <w:rPr>
-          <w:noProof/>
-        </w:rPr>
-        <mc:AlternateContent>
-          <mc:Choice Requires="wps">
-            <w:drawing>
-              <wp:anchor distT="0" distB="0" distL="114300" distR="114300" simplePos="0" relativeHeight="251684864" behindDoc="0" locked="0" layoutInCell="1" allowOverlap="1" wp14:anchorId="23DC3165" wp14:editId="515FBA18">
-                <wp:simplePos x="0" y="0"/>
-                <wp:positionH relativeFrom="column">
-                  <wp:posOffset>4514850</wp:posOffset>
-                </wp:positionH>
-                <wp:positionV relativeFrom="paragraph">
-                  <wp:posOffset>831216</wp:posOffset>
-                </wp:positionV>
-                <wp:extent cx="933450" cy="45719"/>
-                <wp:effectExtent l="0" t="57150" r="19050" b="50165"/>
-                <wp:wrapNone/>
-                <wp:docPr id="19" name="Straight Arrow Connector 19"/>
-                <wp:cNvGraphicFramePr/>
-                <a:graphic xmlns:a="http://schemas.openxmlformats.org/drawingml/2006/main">
-                  <a:graphicData uri="http://schemas.microsoft.com/office/word/2010/wordprocessingShape">
-                    <wps:wsp>
-                      <wps:cNvCnPr/>
-                      <wps:spPr>
-                        <a:xfrm flipV="1">
-                          <a:off x="0" y="0"/>
-                          <a:ext cx="933450" cy="45719"/>
-                        </a:xfrm>
-                        <a:prstGeom prst="straightConnector1">
-                          <a:avLst/>
-                        </a:prstGeom>
-                        <a:ln>
-                          <a:tailEnd type="triangle"/>
-                        </a:ln>
-                      </wps:spPr>
-                      <wps:style>
-                        <a:lnRef idx="1">
-                          <a:schemeClr val="accent1"/>
-                        </a:lnRef>
-                        <a:fillRef idx="0">
-                          <a:schemeClr val="accent1"/>
-                        </a:fillRef>
-                        <a:effectRef idx="0">
-                          <a:schemeClr val="accent1"/>
-                        </a:effectRef>
-                        <a:fontRef idx="minor">
-                          <a:schemeClr val="tx1"/>
-                        </a:fontRef>
-                      </wps:style>
-                      <wps:bodyPr/>
-                    </wps:wsp>
-                  </a:graphicData>
-                </a:graphic>
-                <wp14:sizeRelH relativeFrom="margin">
-                  <wp14:pctWidth>0</wp14:pctWidth>
-                </wp14:sizeRelH>
-                <wp14:sizeRelV relativeFrom="margin">
-                  <wp14:pctHeight>0</wp14:pctHeight>
-                </wp14:sizeRelV>
-              </wp:anchor>
-            </w:drawing>
-          </mc:Choice>
-          <mc:Fallback>
-            <w:pict>
-              <v:shape w14:anchorId="48EBB007" id="Straight Arrow Connector 19" o:spid="_x0000_s1026" type="#_x0000_t32" style="position:absolute;margin-left:355.5pt;margin-top:65.45pt;width:73.5pt;height:3.6pt;flip:y;z-index:251684864;visibility:visible;mso-wrap-style:square;mso-width-percent:0;mso-height-percent:0;mso-wrap-distance-left:9pt;mso-wrap-distance-top:0;mso-wrap-distance-right:9pt;mso-wrap-distance-bottom:0;mso-position-horizontal:absolute;mso-position-horizontal-relative:text;mso-position-vertical:absolute;mso-position-vertical-relative:text;mso-width-percent:0;mso-height-percent:0;mso-width-relative:margin;mso-height-relative:margin" o:gfxdata="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" strokecolor="#5b9bd5 [3204]" strokeweight=".5pt">
+              <v:shape w14:anchorId="6E929C27" id="Straight Arrow Connector 23" o:spid="_x0000_s1026" type="#_x0000_t32" style="position:absolute;margin-left:323.25pt;margin-top:192.8pt;width:27pt;height:35.25pt;z-index:251691008;visibility:visible;mso-wrap-style:square;mso-wrap-distance-left:9pt;mso-wrap-distance-top:0;mso-wrap-distance-right:9pt;mso-wrap-distance-bottom:0;mso-position-horizontal:absolute;mso-position-horizontal-relative:text;mso-position-vertical:absolute;mso-position-vertical-relative:text" o:gfxdata="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" strokecolor="#5b9bd5 [3204]" strokeweight=".5pt">
                 <v:stroke endarrow="block" joinstyle="miter"/>
               </v:shape>
             </w:pict>

</xml_diff>

<commit_message>
Update precedence netwwork (2)
</commit_message>
<xml_diff>
--- a/Document/Precedence Network Diagram.docx
+++ b/Document/Precedence Network Diagram.docx
@@ -464,6 +464,7 @@
                           <a:avLst/>
                         </a:prstGeom>
                         <a:ln>
+                          <a:prstDash val="dashDot"/>
                           <a:tailEnd type="triangle"/>
                         </a:ln>
                       </wps:spPr>
@@ -496,8 +497,12 @@
           </mc:Choice>
           <mc:Fallback>
             <w:pict>
-              <v:shape w14:anchorId="7A296B1B" id="Straight Arrow Connector 3" o:spid="_x0000_s1026" type="#_x0000_t32" style="position:absolute;margin-left:454.55pt;margin-top:10.65pt;width:3.6pt;height:59.75pt;z-index:251662336;visibility:visible;mso-wrap-style:square;mso-width-percent:0;mso-height-percent:0;mso-wrap-distance-left:9pt;mso-wrap-distance-top:0;mso-wrap-distance-right:9pt;mso-wrap-distance-bottom:0;mso-position-horizontal:absolute;mso-position-horizontal-relative:text;mso-position-vertical:absolute;mso-position-vertical-relative:text;mso-width-percent:0;mso-height-percent:0;mso-width-relative:margin;mso-height-relative:margin" o:gfxdata="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" strokecolor="#5b9bd5 [3204]" strokeweight=".5pt">
-                <v:stroke endarrow="block" joinstyle="miter"/>
+              <v:shapetype w14:anchorId="5994FD79" id="_x0000_t32" coordsize="21600,21600" o:spt="32" o:oned="t" path="m,l21600,21600e" filled="f">
+                <v:path arrowok="t" fillok="f" o:connecttype="none"/>
+                <o:lock v:ext="edit" shapetype="t"/>
+              </v:shapetype>
+              <v:shape id="Straight Arrow Connector 3" o:spid="_x0000_s1026" type="#_x0000_t32" style="position:absolute;margin-left:454.55pt;margin-top:10.65pt;width:3.6pt;height:59.75pt;z-index:251662336;visibility:visible;mso-wrap-style:square;mso-width-percent:0;mso-height-percent:0;mso-wrap-distance-left:9pt;mso-wrap-distance-top:0;mso-wrap-distance-right:9pt;mso-wrap-distance-bottom:0;mso-position-horizontal:absolute;mso-position-horizontal-relative:text;mso-position-vertical:absolute;mso-position-vertical-relative:text;mso-width-percent:0;mso-height-percent:0;mso-width-relative:margin;mso-height-relative:margin" o:gfxdata="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" strokecolor="#5b9bd5 [3204]" strokeweight=".5pt">
+                <v:stroke dashstyle="dashDot" endarrow="block" joinstyle="miter"/>
               </v:shape>
             </w:pict>
           </mc:Fallback>
@@ -1695,6 +1700,7 @@
                           <a:avLst/>
                         </a:prstGeom>
                         <a:ln>
+                          <a:prstDash val="lgDashDot"/>
                           <a:tailEnd type="triangle"/>
                         </a:ln>
                       </wps:spPr>
@@ -1721,12 +1727,8 @@
           </mc:Choice>
           <mc:Fallback>
             <w:pict>
-              <v:shapetype w14:anchorId="3B77B6D9" id="_x0000_t32" coordsize="21600,21600" o:spt="32" o:oned="t" path="m,l21600,21600e" filled="f">
-                <v:path arrowok="t" fillok="f" o:connecttype="none"/>
-                <o:lock v:ext="edit" shapetype="t"/>
-              </v:shapetype>
-              <v:shape id="Straight Arrow Connector 10" o:spid="_x0000_s1026" type="#_x0000_t32" style="position:absolute;margin-left:356.25pt;margin-top:103.55pt;width:97.5pt;height:123pt;flip:x;z-index:251699200;visibility:visible;mso-wrap-style:square;mso-wrap-distance-left:9pt;mso-wrap-distance-top:0;mso-wrap-distance-right:9pt;mso-wrap-distance-bottom:0;mso-position-horizontal:absolute;mso-position-horizontal-relative:text;mso-position-vertical:absolute;mso-position-vertical-relative:text" o:gfxdata="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" strokecolor="#5b9bd5 [3204]" strokeweight=".5pt">
-                <v:stroke endarrow="block" joinstyle="miter"/>
+              <v:shape w14:anchorId="2E937148" id="Straight Arrow Connector 10" o:spid="_x0000_s1026" type="#_x0000_t32" style="position:absolute;margin-left:356.25pt;margin-top:103.55pt;width:97.5pt;height:123pt;flip:x;z-index:251699200;visibility:visible;mso-wrap-style:square;mso-wrap-distance-left:9pt;mso-wrap-distance-top:0;mso-wrap-distance-right:9pt;mso-wrap-distance-bottom:0;mso-position-horizontal:absolute;mso-position-horizontal-relative:text;mso-position-vertical:absolute;mso-position-vertical-relative:text" o:gfxdata="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" strokecolor="#5b9bd5 [3204]" strokeweight=".5pt">
+                <v:stroke dashstyle="longDashDot" endarrow="block" joinstyle="miter"/>
               </v:shape>
             </w:pict>
           </mc:Fallback>
@@ -1797,7 +1799,7 @@
           </mc:Choice>
           <mc:Fallback>
             <w:pict>
-              <v:shape w14:anchorId="5166E46C" id="Straight Arrow Connector 19" o:spid="_x0000_s1026" type="#_x0000_t32" style="position:absolute;margin-left:354.75pt;margin-top:86.45pt;width:73.5pt;height:3.6pt;flip:y;z-index:251684864;visibility:visible;mso-wrap-style:square;mso-width-percent:0;mso-height-percent:0;mso-wrap-distance-left:9pt;mso-wrap-distance-top:0;mso-wrap-distance-right:9pt;mso-wrap-distance-bottom:0;mso-position-horizontal:absolute;mso-position-horizontal-relative:text;mso-position-vertical:absolute;mso-position-vertical-relative:text;mso-width-percent:0;mso-height-percent:0;mso-width-relative:margin;mso-height-relative:margin" o:gfxdata="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" strokecolor="#5b9bd5 [3204]" strokeweight=".5pt">
+              <v:shape w14:anchorId="438BC826" id="Straight Arrow Connector 19" o:spid="_x0000_s1026" type="#_x0000_t32" style="position:absolute;margin-left:354.75pt;margin-top:86.45pt;width:73.5pt;height:3.6pt;flip:y;z-index:251684864;visibility:visible;mso-wrap-style:square;mso-width-percent:0;mso-height-percent:0;mso-wrap-distance-left:9pt;mso-wrap-distance-top:0;mso-wrap-distance-right:9pt;mso-wrap-distance-bottom:0;mso-position-horizontal:absolute;mso-position-horizontal-relative:text;mso-position-vertical:absolute;mso-position-vertical-relative:text;mso-width-percent:0;mso-height-percent:0;mso-width-relative:margin;mso-height-relative:margin" o:gfxdata="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" strokecolor="#5b9bd5 [3204]" strokeweight=".5pt">
                 <v:stroke endarrow="block" joinstyle="miter"/>
               </v:shape>
             </w:pict>

</xml_diff>